<commit_message>
Fixed Job Instance Property issue and documentation
</commit_message>
<xml_diff>
--- a/scripts/EASE Connector.docx
+++ b/scripts/EASE Connector.docx
@@ -5466,7 +5466,14 @@
           <w:b/>
           <w:bCs/>
         </w:rPr>
-        <w:t>-FileName</w:t>
+        <w:t>-File</w:t>
+      </w:r>
+      <w:r>
+        <w:rPr>
+          <w:b/>
+          <w:bCs/>
+        </w:rPr>
+        <w:t>Monitor</w:t>
       </w:r>
       <w:r>
         <w:br/>
@@ -7372,19 +7379,7 @@
         <w:t>.ps1</w:t>
       </w:r>
       <w:r>
-        <w:t xml:space="preserve"> script uses the OpCon API to add a Job updating an Episys prompt within EASE’s OpCon environment</w:t>
-      </w:r>
-      <w:r>
-        <w:t xml:space="preserve"> using the sequence number stored by the previous Job</w:t>
-      </w:r>
-      <w:r>
-        <w:t xml:space="preserve">. </w:t>
-      </w:r>
-      <w:r>
-        <w:t>Keep in mind that you</w:t>
-      </w:r>
-      <w:r>
-        <w:t xml:space="preserve"> can only answer one prompt each time the Job is run. The script passes a single prompt and single response. If the same Episys Job has multiple prompts we need to break this up into multiple EASE Connector Jobs.</w:t>
+        <w:t xml:space="preserve"> script uses the OpCon API to add a Job updating an Episys prompt within EASE’s OpCon environment using the sequence number stored by the previous Job. Keep in mind that you can only answer one prompt each time the Job is run. The script passes a single prompt and single response. If the same Episys Job has multiple prompts we need to break this up into multiple EASE Connector Jobs.</w:t>
       </w:r>
     </w:p>
     <w:p>
@@ -7482,13 +7477,7 @@
       </w:r>
       <w:r>
         <w:br/>
-        <w:t xml:space="preserve">The name of the nested Episys Job which contains the prompt. In the case of a large batch Job containing many smaller Jobs, we need to specify the smaller Job which </w:t>
-      </w:r>
-      <w:r>
-        <w:t>contains</w:t>
-      </w:r>
-      <w:r>
-        <w:t xml:space="preserve"> the prompt.</w:t>
+        <w:t>The name of the nested Episys Job which contains the prompt. In the case of a large batch Job containing many smaller Jobs, we need to specify the smaller Job which contains the prompt.</w:t>
       </w:r>
     </w:p>
     <w:p>
@@ -7581,8 +7570,8 @@
         <w:br w:type="page"/>
       </w:r>
       <w:bookmarkStart w:id="55" w:name="_Toc1139202"/>
-      <w:bookmarkStart w:id="56" w:name="_Toc1138627"/>
-      <w:bookmarkStart w:id="57" w:name="_Toc47109944"/>
+      <w:bookmarkStart w:id="56" w:name="_Toc47109944"/>
+      <w:bookmarkStart w:id="57" w:name="_Toc1138627"/>
       <w:r>
         <w:rPr>
           <w:color w:val="007DB5"/>
@@ -7601,7 +7590,7 @@
         <w:t>eset a Prompt</w:t>
       </w:r>
       <w:bookmarkEnd w:id="55"/>
-      <w:bookmarkEnd w:id="57"/>
+      <w:bookmarkEnd w:id="56"/>
       <w:r>
         <w:rPr>
           <w:color w:val="007DB5"/>
@@ -7610,7 +7599,7 @@
         </w:rPr>
         <w:t xml:space="preserve"> </w:t>
       </w:r>
-      <w:bookmarkEnd w:id="56"/>
+      <w:bookmarkEnd w:id="57"/>
     </w:p>
     <w:p>
       <w:r>

</xml_diff>